<commit_message>
added ML work experience @ intuit
</commit_message>
<xml_diff>
--- a/Resume Saikat Raphael Gomes.docx
+++ b/Resume Saikat Raphael Gomes.docx
@@ -37,8 +37,6 @@
                 <w:sz w:val="40"/>
               </w:rPr>
             </w:pPr>
-            <w:bookmarkStart w:id="0" w:name="_GoBack"/>
-            <w:bookmarkEnd w:id="0"/>
             <w:r>
               <w:rPr>
                 <w:sz w:val="40"/>
@@ -607,7 +605,39 @@
           <w:sz w:val="20"/>
           <w:szCs w:val="20"/>
         </w:rPr>
-        <w:t>Helped automate new environment installation.</w:t>
+        <w:t>Created new “</w:t>
+      </w:r>
+      <w:proofErr w:type="spellStart"/>
+      <w:r>
+        <w:rPr>
+          <w:sz w:val="20"/>
+          <w:szCs w:val="20"/>
+        </w:rPr>
+        <w:t>Gists</w:t>
+      </w:r>
+      <w:proofErr w:type="spellEnd"/>
+      <w:r>
+        <w:rPr>
+          <w:sz w:val="20"/>
+          <w:szCs w:val="20"/>
+        </w:rPr>
+        <w:t xml:space="preserve">” as part of the new </w:t>
+      </w:r>
+      <w:proofErr w:type="spellStart"/>
+      <w:r>
+        <w:rPr>
+          <w:sz w:val="20"/>
+          <w:szCs w:val="20"/>
+        </w:rPr>
+        <w:t>Calc</w:t>
+      </w:r>
+      <w:proofErr w:type="spellEnd"/>
+      <w:r>
+        <w:rPr>
+          <w:sz w:val="20"/>
+          <w:szCs w:val="20"/>
+        </w:rPr>
+        <w:t xml:space="preserve"> Engine using C++.</w:t>
       </w:r>
     </w:p>
     <w:p>
@@ -628,72 +658,7 @@
           <w:sz w:val="20"/>
           <w:szCs w:val="20"/>
         </w:rPr>
-        <w:t>Created new “Gists” as part of the new Calc Engine using C++.</w:t>
-      </w:r>
-    </w:p>
-    <w:p>
-      <w:pPr>
-        <w:rPr>
-          <w:b/>
-          <w:sz w:val="20"/>
-          <w:szCs w:val="20"/>
-        </w:rPr>
-      </w:pPr>
-    </w:p>
-    <w:p>
-      <w:pPr>
-        <w:tabs>
-          <w:tab w:val="left" w:pos="8640"/>
-        </w:tabs>
-        <w:ind w:left="180"/>
-        <w:rPr>
-          <w:b/>
-          <w:sz w:val="20"/>
-          <w:szCs w:val="20"/>
-        </w:rPr>
-      </w:pPr>
-      <w:r>
-        <w:rPr>
-          <w:b/>
-          <w:sz w:val="20"/>
-          <w:szCs w:val="20"/>
-        </w:rPr>
-        <w:t>Department of Computer Sciences, University of Wisconsin, Madison</w:t>
-      </w:r>
-      <w:r>
-        <w:rPr>
-          <w:b/>
-          <w:sz w:val="20"/>
-          <w:szCs w:val="20"/>
-        </w:rPr>
-        <w:tab/>
-        <w:t xml:space="preserve">Jan 2014 – </w:t>
-      </w:r>
-      <w:r>
-        <w:rPr>
-          <w:b/>
-          <w:sz w:val="20"/>
-          <w:szCs w:val="20"/>
-        </w:rPr>
-        <w:t>May 2014</w:t>
-      </w:r>
-    </w:p>
-    <w:p>
-      <w:pPr>
-        <w:ind w:left="180"/>
-        <w:rPr>
-          <w:i/>
-          <w:sz w:val="20"/>
-          <w:szCs w:val="20"/>
-        </w:rPr>
-      </w:pPr>
-      <w:r>
-        <w:rPr>
-          <w:i/>
-          <w:sz w:val="20"/>
-          <w:szCs w:val="20"/>
-        </w:rPr>
-        <w:t>Graduate Teaching Assistant</w:t>
+        <w:t xml:space="preserve">Worked independently with a group of interns to create a predictive model of the number of Turbo Tax units expected to be sold. Data was consolidated from different sources, cleaned, analyzed and displayed in a user-friendly interface. </w:t>
       </w:r>
     </w:p>
     <w:p>
@@ -714,7 +679,72 @@
           <w:sz w:val="20"/>
           <w:szCs w:val="20"/>
         </w:rPr>
-        <w:t>CS 564 Database Management Systems– 25% (10 hours per week)</w:t>
+        <w:t>Helped automate new environment installation.</w:t>
+      </w:r>
+    </w:p>
+    <w:p>
+      <w:pPr>
+        <w:rPr>
+          <w:b/>
+          <w:sz w:val="20"/>
+          <w:szCs w:val="20"/>
+        </w:rPr>
+      </w:pPr>
+    </w:p>
+    <w:p>
+      <w:pPr>
+        <w:tabs>
+          <w:tab w:val="left" w:pos="8640"/>
+        </w:tabs>
+        <w:ind w:left="180"/>
+        <w:rPr>
+          <w:b/>
+          <w:sz w:val="20"/>
+          <w:szCs w:val="20"/>
+        </w:rPr>
+      </w:pPr>
+      <w:r>
+        <w:rPr>
+          <w:b/>
+          <w:sz w:val="20"/>
+          <w:szCs w:val="20"/>
+        </w:rPr>
+        <w:t>Department of Computer Sciences, University of Wisconsin, Madison</w:t>
+      </w:r>
+      <w:r>
+        <w:rPr>
+          <w:b/>
+          <w:sz w:val="20"/>
+          <w:szCs w:val="20"/>
+        </w:rPr>
+        <w:tab/>
+        <w:t xml:space="preserve">Jan 2014 – </w:t>
+      </w:r>
+      <w:r>
+        <w:rPr>
+          <w:b/>
+          <w:sz w:val="20"/>
+          <w:szCs w:val="20"/>
+        </w:rPr>
+        <w:t>May 2014</w:t>
+      </w:r>
+    </w:p>
+    <w:p>
+      <w:pPr>
+        <w:ind w:left="180"/>
+        <w:rPr>
+          <w:i/>
+          <w:sz w:val="20"/>
+          <w:szCs w:val="20"/>
+        </w:rPr>
+      </w:pPr>
+      <w:r>
+        <w:rPr>
+          <w:i/>
+          <w:sz w:val="20"/>
+          <w:szCs w:val="20"/>
+        </w:rPr>
+        <w:t>Graduate Teaching Assistant</w:t>
       </w:r>
     </w:p>
     <w:p>
@@ -735,106 +765,7 @@
           <w:sz w:val="20"/>
           <w:szCs w:val="20"/>
         </w:rPr>
-        <w:t>CS 302 Introduction to Programming – 25% (10 hours per week)</w:t>
-      </w:r>
-    </w:p>
-    <w:p>
-      <w:pPr>
-        <w:tabs>
-          <w:tab w:val="left" w:pos="7920"/>
-        </w:tabs>
-        <w:rPr>
-          <w:b/>
-          <w:sz w:val="20"/>
-          <w:szCs w:val="20"/>
-        </w:rPr>
-      </w:pPr>
-    </w:p>
-    <w:p>
-      <w:pPr>
-        <w:tabs>
-          <w:tab w:val="left" w:pos="8640"/>
-        </w:tabs>
-        <w:ind w:left="180"/>
-        <w:rPr>
-          <w:b/>
-          <w:sz w:val="20"/>
-          <w:szCs w:val="20"/>
-        </w:rPr>
-      </w:pPr>
-      <w:r>
-        <w:rPr>
-          <w:b/>
-          <w:sz w:val="20"/>
-          <w:szCs w:val="20"/>
-        </w:rPr>
-        <w:t>Department of Biostatistics &amp; Medical Informatics, University of Wisconsin, Madison</w:t>
-      </w:r>
-      <w:r>
-        <w:rPr>
-          <w:b/>
-          <w:sz w:val="20"/>
-          <w:szCs w:val="20"/>
-        </w:rPr>
-        <w:tab/>
-      </w:r>
-      <w:r>
-        <w:rPr>
-          <w:b/>
-          <w:sz w:val="20"/>
-          <w:szCs w:val="20"/>
-        </w:rPr>
-        <w:t>Aug</w:t>
-      </w:r>
-      <w:r>
-        <w:rPr>
-          <w:b/>
-          <w:sz w:val="20"/>
-          <w:szCs w:val="20"/>
-        </w:rPr>
-        <w:t xml:space="preserve"> </w:t>
-      </w:r>
-      <w:r>
-        <w:rPr>
-          <w:b/>
-          <w:sz w:val="20"/>
-          <w:szCs w:val="20"/>
-        </w:rPr>
-        <w:t>20</w:t>
-      </w:r>
-      <w:r>
-        <w:rPr>
-          <w:b/>
-          <w:sz w:val="20"/>
-          <w:szCs w:val="20"/>
-        </w:rPr>
-        <w:t xml:space="preserve">13 – </w:t>
-      </w:r>
-      <w:r>
-        <w:rPr>
-          <w:b/>
-          <w:sz w:val="20"/>
-          <w:szCs w:val="20"/>
-        </w:rPr>
-        <w:t>Jan 2014</w:t>
-      </w:r>
-    </w:p>
-    <w:p>
-      <w:pPr>
-        <w:ind w:left="180"/>
-        <w:rPr>
-          <w:i/>
-          <w:sz w:val="20"/>
-          <w:szCs w:val="20"/>
-        </w:rPr>
-      </w:pPr>
-      <w:r>
-        <w:rPr>
-          <w:i/>
-          <w:sz w:val="20"/>
-          <w:szCs w:val="20"/>
-        </w:rPr>
-        <w:t>Graduate Project Assistant</w:t>
+        <w:t>CS 564 Database Management Systems– 25% (10 hours per week)</w:t>
       </w:r>
     </w:p>
     <w:p>
@@ -855,35 +786,108 @@
           <w:sz w:val="20"/>
           <w:szCs w:val="20"/>
         </w:rPr>
-        <w:t xml:space="preserve">Part of </w:t>
-      </w:r>
-      <w:r>
-        <w:rPr>
-          <w:sz w:val="20"/>
-          <w:szCs w:val="20"/>
-        </w:rPr>
-        <w:t xml:space="preserve">research team headed by </w:t>
-      </w:r>
-      <w:r>
-        <w:rPr>
-          <w:sz w:val="20"/>
-          <w:szCs w:val="20"/>
-        </w:rPr>
-        <w:t>Eneida A. Mendonça</w:t>
-      </w:r>
-      <w:r>
-        <w:rPr>
-          <w:sz w:val="20"/>
-          <w:szCs w:val="20"/>
-        </w:rPr>
-        <w:t>, MD, PhD</w:t>
-      </w:r>
-      <w:r>
-        <w:rPr>
-          <w:sz w:val="20"/>
-          <w:szCs w:val="20"/>
-        </w:rPr>
-        <w:t>.</w:t>
+        <w:t>CS 302 Introduction to Programming – 25% (10 hours per week)</w:t>
+      </w:r>
+      <w:bookmarkStart w:id="0" w:name="_GoBack"/>
+      <w:bookmarkEnd w:id="0"/>
+    </w:p>
+    <w:p>
+      <w:pPr>
+        <w:tabs>
+          <w:tab w:val="left" w:pos="7920"/>
+        </w:tabs>
+        <w:rPr>
+          <w:b/>
+          <w:sz w:val="20"/>
+          <w:szCs w:val="20"/>
+        </w:rPr>
+      </w:pPr>
+    </w:p>
+    <w:p>
+      <w:pPr>
+        <w:tabs>
+          <w:tab w:val="left" w:pos="8640"/>
+        </w:tabs>
+        <w:ind w:left="180"/>
+        <w:rPr>
+          <w:b/>
+          <w:sz w:val="20"/>
+          <w:szCs w:val="20"/>
+        </w:rPr>
+      </w:pPr>
+      <w:r>
+        <w:rPr>
+          <w:b/>
+          <w:sz w:val="20"/>
+          <w:szCs w:val="20"/>
+        </w:rPr>
+        <w:t>Department of Biostatistics &amp; Medical Informatics, University of Wisconsin, Madison</w:t>
+      </w:r>
+      <w:r>
+        <w:rPr>
+          <w:b/>
+          <w:sz w:val="20"/>
+          <w:szCs w:val="20"/>
+        </w:rPr>
+        <w:tab/>
+      </w:r>
+      <w:r>
+        <w:rPr>
+          <w:b/>
+          <w:sz w:val="20"/>
+          <w:szCs w:val="20"/>
+        </w:rPr>
+        <w:t>Aug</w:t>
+      </w:r>
+      <w:r>
+        <w:rPr>
+          <w:b/>
+          <w:sz w:val="20"/>
+          <w:szCs w:val="20"/>
+        </w:rPr>
+        <w:t xml:space="preserve"> </w:t>
+      </w:r>
+      <w:r>
+        <w:rPr>
+          <w:b/>
+          <w:sz w:val="20"/>
+          <w:szCs w:val="20"/>
+        </w:rPr>
+        <w:t>20</w:t>
+      </w:r>
+      <w:r>
+        <w:rPr>
+          <w:b/>
+          <w:sz w:val="20"/>
+          <w:szCs w:val="20"/>
+        </w:rPr>
+        <w:t xml:space="preserve">13 – </w:t>
+      </w:r>
+      <w:r>
+        <w:rPr>
+          <w:b/>
+          <w:sz w:val="20"/>
+          <w:szCs w:val="20"/>
+        </w:rPr>
+        <w:t>Jan 2014</w:t>
+      </w:r>
+    </w:p>
+    <w:p>
+      <w:pPr>
+        <w:ind w:left="180"/>
+        <w:rPr>
+          <w:i/>
+          <w:sz w:val="20"/>
+          <w:szCs w:val="20"/>
+        </w:rPr>
+      </w:pPr>
+      <w:r>
+        <w:rPr>
+          <w:i/>
+          <w:sz w:val="20"/>
+          <w:szCs w:val="20"/>
+        </w:rPr>
+        <w:t>Graduate Project Assistant</w:t>
       </w:r>
     </w:p>
     <w:p>
@@ -904,180 +908,53 @@
           <w:sz w:val="20"/>
           <w:szCs w:val="20"/>
         </w:rPr>
-        <w:t>Currentl</w:t>
-      </w:r>
-      <w:r>
-        <w:rPr>
-          <w:sz w:val="20"/>
-          <w:szCs w:val="20"/>
-        </w:rPr>
-        <w:t xml:space="preserve">y working </w:t>
-      </w:r>
-      <w:r>
-        <w:rPr>
-          <w:sz w:val="20"/>
-          <w:szCs w:val="20"/>
-        </w:rPr>
-        <w:t xml:space="preserve">with Java </w:t>
-      </w:r>
-      <w:r>
-        <w:rPr>
-          <w:sz w:val="20"/>
-          <w:szCs w:val="20"/>
-        </w:rPr>
-        <w:t xml:space="preserve">on the Clinical Document Pipeline component of </w:t>
-      </w:r>
-      <w:r>
-        <w:rPr>
-          <w:sz w:val="20"/>
-          <w:szCs w:val="20"/>
-        </w:rPr>
-        <w:t>Clinical Text Analysis and Knowledge Extraction System (</w:t>
-      </w:r>
-      <w:r>
-        <w:rPr>
-          <w:sz w:val="20"/>
-          <w:szCs w:val="20"/>
-        </w:rPr>
-        <w:t>cTAKES</w:t>
-      </w:r>
-      <w:r>
-        <w:rPr>
-          <w:sz w:val="20"/>
-          <w:szCs w:val="20"/>
-        </w:rPr>
-        <w:t>)</w:t>
-      </w:r>
-      <w:r>
-        <w:rPr>
-          <w:sz w:val="20"/>
-          <w:szCs w:val="20"/>
-        </w:rPr>
-        <w:t xml:space="preserve"> to extract data from Electronic Medical Records (EMR) for Machine Learning analysis.</w:t>
-      </w:r>
-    </w:p>
-    <w:p>
-      <w:pPr>
-        <w:tabs>
-          <w:tab w:val="left" w:pos="7920"/>
-        </w:tabs>
-        <w:rPr>
-          <w:b/>
-          <w:sz w:val="20"/>
-          <w:szCs w:val="20"/>
-        </w:rPr>
-      </w:pPr>
-    </w:p>
-    <w:p>
-      <w:pPr>
-        <w:tabs>
-          <w:tab w:val="left" w:pos="8640"/>
-        </w:tabs>
-        <w:ind w:left="180"/>
-        <w:rPr>
-          <w:b/>
-          <w:sz w:val="20"/>
-          <w:szCs w:val="20"/>
-        </w:rPr>
-      </w:pPr>
-      <w:r>
-        <w:rPr>
-          <w:b/>
-          <w:sz w:val="20"/>
-          <w:szCs w:val="20"/>
-        </w:rPr>
-        <w:t>Merge Healthcare, Hartland, WI</w:t>
-      </w:r>
-      <w:r>
-        <w:rPr>
-          <w:b/>
-          <w:sz w:val="20"/>
-          <w:szCs w:val="20"/>
-        </w:rPr>
-        <w:tab/>
-        <w:t xml:space="preserve">Sep </w:t>
-      </w:r>
-      <w:r>
-        <w:rPr>
-          <w:b/>
-          <w:sz w:val="20"/>
-          <w:szCs w:val="20"/>
-        </w:rPr>
-        <w:t>20</w:t>
-      </w:r>
-      <w:r>
-        <w:rPr>
-          <w:b/>
-          <w:sz w:val="20"/>
-          <w:szCs w:val="20"/>
-        </w:rPr>
-        <w:t xml:space="preserve">11 – </w:t>
-      </w:r>
-      <w:r>
-        <w:rPr>
-          <w:b/>
-          <w:sz w:val="20"/>
-          <w:szCs w:val="20"/>
-        </w:rPr>
-        <w:t>Aug</w:t>
-      </w:r>
-      <w:r>
-        <w:rPr>
-          <w:b/>
-          <w:sz w:val="20"/>
-          <w:szCs w:val="20"/>
-        </w:rPr>
-        <w:t xml:space="preserve"> </w:t>
-      </w:r>
-      <w:r>
-        <w:rPr>
-          <w:b/>
-          <w:sz w:val="20"/>
-          <w:szCs w:val="20"/>
-        </w:rPr>
-        <w:t>20</w:t>
-      </w:r>
-      <w:r>
-        <w:rPr>
-          <w:b/>
-          <w:sz w:val="20"/>
-          <w:szCs w:val="20"/>
-        </w:rPr>
-        <w:t>13</w:t>
-      </w:r>
-    </w:p>
-    <w:p>
-      <w:pPr>
-        <w:ind w:left="180"/>
-        <w:rPr>
-          <w:i/>
-          <w:sz w:val="20"/>
-          <w:szCs w:val="20"/>
-        </w:rPr>
-      </w:pPr>
-      <w:r>
-        <w:rPr>
-          <w:i/>
-          <w:sz w:val="20"/>
-          <w:szCs w:val="20"/>
-        </w:rPr>
-        <w:t xml:space="preserve">Software </w:t>
-      </w:r>
-      <w:r>
-        <w:rPr>
-          <w:i/>
-          <w:sz w:val="20"/>
-          <w:szCs w:val="20"/>
-        </w:rPr>
-        <w:t xml:space="preserve">Developer </w:t>
-      </w:r>
-      <w:r>
-        <w:rPr>
-          <w:i/>
-          <w:sz w:val="20"/>
-          <w:szCs w:val="20"/>
-        </w:rPr>
-        <w:t>(R&amp;D)</w:t>
+        <w:t xml:space="preserve">Part of </w:t>
+      </w:r>
+      <w:r>
+        <w:rPr>
+          <w:sz w:val="20"/>
+          <w:szCs w:val="20"/>
+        </w:rPr>
+        <w:t xml:space="preserve">research team headed by </w:t>
+      </w:r>
+      <w:proofErr w:type="spellStart"/>
+      <w:r>
+        <w:rPr>
+          <w:sz w:val="20"/>
+          <w:szCs w:val="20"/>
+        </w:rPr>
+        <w:t>Eneida</w:t>
+      </w:r>
+      <w:proofErr w:type="spellEnd"/>
+      <w:r>
+        <w:rPr>
+          <w:sz w:val="20"/>
+          <w:szCs w:val="20"/>
+        </w:rPr>
+        <w:t xml:space="preserve"> A. </w:t>
+      </w:r>
+      <w:proofErr w:type="spellStart"/>
+      <w:r>
+        <w:rPr>
+          <w:sz w:val="20"/>
+          <w:szCs w:val="20"/>
+        </w:rPr>
+        <w:t>Mendonça</w:t>
+      </w:r>
+      <w:proofErr w:type="spellEnd"/>
+      <w:r>
+        <w:rPr>
+          <w:sz w:val="20"/>
+          <w:szCs w:val="20"/>
+        </w:rPr>
+        <w:t>, MD, PhD</w:t>
+      </w:r>
+      <w:r>
+        <w:rPr>
+          <w:sz w:val="20"/>
+          <w:szCs w:val="20"/>
+        </w:rPr>
+        <w:t>.</w:t>
       </w:r>
     </w:p>
     <w:p>
@@ -1098,45 +975,128 @@
           <w:sz w:val="20"/>
           <w:szCs w:val="20"/>
         </w:rPr>
-        <w:t xml:space="preserve">Part of a small agile team responsible for the full SDLC, maintenance, and support of </w:t>
-      </w:r>
-      <w:r>
-        <w:rPr>
-          <w:sz w:val="20"/>
-          <w:szCs w:val="20"/>
-        </w:rPr>
-        <w:t>Vendor Neutral Archiving Systems</w:t>
-      </w:r>
-      <w:r>
-        <w:rPr>
-          <w:sz w:val="20"/>
-          <w:szCs w:val="20"/>
-        </w:rPr>
-        <w:t xml:space="preserve"> (VNA)</w:t>
-      </w:r>
-      <w:r>
-        <w:rPr>
-          <w:sz w:val="20"/>
-          <w:szCs w:val="20"/>
-        </w:rPr>
-        <w:t>, PACS viewing station</w:t>
-      </w:r>
-      <w:r>
-        <w:rPr>
-          <w:sz w:val="20"/>
-          <w:szCs w:val="20"/>
-        </w:rPr>
-        <w:t xml:space="preserve"> and </w:t>
-      </w:r>
-      <w:r>
-        <w:rPr>
-          <w:sz w:val="20"/>
-          <w:szCs w:val="20"/>
-        </w:rPr>
-        <w:t>associated utilities</w:t>
-      </w:r>
-      <w:r>
-        <w:rPr>
+        <w:t>Currentl</w:t>
+      </w:r>
+      <w:r>
+        <w:rPr>
+          <w:sz w:val="20"/>
+          <w:szCs w:val="20"/>
+        </w:rPr>
+        <w:t xml:space="preserve">y working </w:t>
+      </w:r>
+      <w:r>
+        <w:rPr>
+          <w:sz w:val="20"/>
+          <w:szCs w:val="20"/>
+        </w:rPr>
+        <w:t xml:space="preserve">with Java </w:t>
+      </w:r>
+      <w:r>
+        <w:rPr>
+          <w:sz w:val="20"/>
+          <w:szCs w:val="20"/>
+        </w:rPr>
+        <w:t xml:space="preserve">on the Clinical Document Pipeline component of </w:t>
+      </w:r>
+      <w:r>
+        <w:rPr>
+          <w:sz w:val="20"/>
+          <w:szCs w:val="20"/>
+        </w:rPr>
+        <w:t>Clinical Text Analysis and Knowledge Extraction System (</w:t>
+      </w:r>
+      <w:proofErr w:type="spellStart"/>
+      <w:r>
+        <w:rPr>
+          <w:sz w:val="20"/>
+          <w:szCs w:val="20"/>
+        </w:rPr>
+        <w:t>cTAKES</w:t>
+      </w:r>
+      <w:proofErr w:type="spellEnd"/>
+      <w:r>
+        <w:rPr>
+          <w:sz w:val="20"/>
+          <w:szCs w:val="20"/>
+        </w:rPr>
+        <w:t>)</w:t>
+      </w:r>
+      <w:r>
+        <w:rPr>
+          <w:sz w:val="20"/>
+          <w:szCs w:val="20"/>
+        </w:rPr>
+        <w:t xml:space="preserve"> to extract data from Electronic Medical Records (EMR) for Machine Learning analysis.</w:t>
+      </w:r>
+    </w:p>
+    <w:p>
+      <w:pPr>
+        <w:tabs>
+          <w:tab w:val="left" w:pos="7920"/>
+        </w:tabs>
+        <w:rPr>
+          <w:b/>
+          <w:sz w:val="20"/>
+          <w:szCs w:val="20"/>
+        </w:rPr>
+      </w:pPr>
+    </w:p>
+    <w:p>
+      <w:pPr>
+        <w:tabs>
+          <w:tab w:val="left" w:pos="8640"/>
+        </w:tabs>
+        <w:ind w:left="180"/>
+        <w:rPr>
+          <w:b/>
+          <w:sz w:val="20"/>
+          <w:szCs w:val="20"/>
+        </w:rPr>
+      </w:pPr>
+      <w:r>
+        <w:rPr>
+          <w:b/>
+          <w:sz w:val="20"/>
+          <w:szCs w:val="20"/>
+        </w:rPr>
+        <w:t>Merge Healthcare, Hartland, WI</w:t>
+      </w:r>
+      <w:r>
+        <w:rPr>
+          <w:b/>
+          <w:sz w:val="20"/>
+          <w:szCs w:val="20"/>
+        </w:rPr>
+        <w:tab/>
+        <w:t xml:space="preserve">Sep </w:t>
+      </w:r>
+      <w:r>
+        <w:rPr>
+          <w:b/>
+          <w:sz w:val="20"/>
+          <w:szCs w:val="20"/>
+        </w:rPr>
+        <w:t>20</w:t>
+      </w:r>
+      <w:r>
+        <w:rPr>
+          <w:b/>
+          <w:sz w:val="20"/>
+          <w:szCs w:val="20"/>
+        </w:rPr>
+        <w:t xml:space="preserve">11 – </w:t>
+      </w:r>
+      <w:r>
+        <w:rPr>
+          <w:b/>
+          <w:sz w:val="20"/>
+          <w:szCs w:val="20"/>
+        </w:rPr>
+        <w:t>Aug</w:t>
+      </w:r>
+      <w:r>
+        <w:rPr>
+          <w:b/>
           <w:sz w:val="20"/>
           <w:szCs w:val="20"/>
         </w:rPr>
@@ -1144,60 +1104,53 @@
       </w:r>
       <w:r>
         <w:rPr>
-          <w:sz w:val="20"/>
-          <w:szCs w:val="20"/>
-        </w:rPr>
-        <w:t>using Java and Oracle</w:t>
-      </w:r>
-      <w:r>
-        <w:rPr>
-          <w:sz w:val="20"/>
-          <w:szCs w:val="20"/>
-        </w:rPr>
-        <w:t xml:space="preserve">. </w:t>
-      </w:r>
-      <w:r>
-        <w:rPr>
-          <w:sz w:val="20"/>
-          <w:szCs w:val="20"/>
-        </w:rPr>
-        <w:t xml:space="preserve">Responsibilities </w:t>
-      </w:r>
-      <w:r>
-        <w:rPr>
-          <w:sz w:val="20"/>
-          <w:szCs w:val="20"/>
-        </w:rPr>
-        <w:t>include</w:t>
-      </w:r>
-      <w:r>
-        <w:rPr>
-          <w:sz w:val="20"/>
-          <w:szCs w:val="20"/>
-        </w:rPr>
-        <w:t xml:space="preserve"> developing specifications and design</w:t>
-      </w:r>
-      <w:r>
-        <w:rPr>
-          <w:sz w:val="20"/>
-          <w:szCs w:val="20"/>
-        </w:rPr>
-        <w:t>s</w:t>
-      </w:r>
-      <w:r>
-        <w:rPr>
-          <w:sz w:val="20"/>
-          <w:szCs w:val="20"/>
-        </w:rPr>
-        <w:t xml:space="preserve"> for the various products, coding and implementing the design and verifying and validating the implementation.</w:t>
-      </w:r>
-      <w:r>
-        <w:rPr>
-          <w:b/>
-          <w:sz w:val="20"/>
-          <w:szCs w:val="20"/>
-        </w:rPr>
-        <w:t xml:space="preserve"> </w:t>
+          <w:b/>
+          <w:sz w:val="20"/>
+          <w:szCs w:val="20"/>
+        </w:rPr>
+        <w:t>20</w:t>
+      </w:r>
+      <w:r>
+        <w:rPr>
+          <w:b/>
+          <w:sz w:val="20"/>
+          <w:szCs w:val="20"/>
+        </w:rPr>
+        <w:t>13</w:t>
+      </w:r>
+    </w:p>
+    <w:p>
+      <w:pPr>
+        <w:ind w:left="180"/>
+        <w:rPr>
+          <w:i/>
+          <w:sz w:val="20"/>
+          <w:szCs w:val="20"/>
+        </w:rPr>
+      </w:pPr>
+      <w:r>
+        <w:rPr>
+          <w:i/>
+          <w:sz w:val="20"/>
+          <w:szCs w:val="20"/>
+        </w:rPr>
+        <w:t xml:space="preserve">Software </w:t>
+      </w:r>
+      <w:r>
+        <w:rPr>
+          <w:i/>
+          <w:sz w:val="20"/>
+          <w:szCs w:val="20"/>
+        </w:rPr>
+        <w:t xml:space="preserve">Developer </w:t>
+      </w:r>
+      <w:r>
+        <w:rPr>
+          <w:i/>
+          <w:sz w:val="20"/>
+          <w:szCs w:val="20"/>
+        </w:rPr>
+        <w:t>(R&amp;D)</w:t>
       </w:r>
     </w:p>
     <w:p>
@@ -1218,35 +1171,56 @@
           <w:sz w:val="20"/>
           <w:szCs w:val="20"/>
         </w:rPr>
-        <w:t xml:space="preserve">Worked on storing </w:t>
-      </w:r>
-      <w:r>
-        <w:rPr>
-          <w:sz w:val="20"/>
-          <w:szCs w:val="20"/>
-        </w:rPr>
-        <w:t xml:space="preserve">and retrieving of </w:t>
-      </w:r>
-      <w:r>
-        <w:rPr>
-          <w:sz w:val="20"/>
-          <w:szCs w:val="20"/>
-        </w:rPr>
-        <w:t>compress</w:t>
-      </w:r>
-      <w:r>
-        <w:rPr>
-          <w:sz w:val="20"/>
-          <w:szCs w:val="20"/>
-        </w:rPr>
-        <w:t>ed and uncompressed DICOM images in different pixel format</w:t>
-      </w:r>
-      <w:r>
-        <w:rPr>
-          <w:sz w:val="20"/>
-          <w:szCs w:val="20"/>
-        </w:rPr>
-        <w:t xml:space="preserve"> using Aware Library</w:t>
+        <w:t xml:space="preserve">Part of a small agile team responsible for the full SDLC, maintenance, and support of </w:t>
+      </w:r>
+      <w:r>
+        <w:rPr>
+          <w:sz w:val="20"/>
+          <w:szCs w:val="20"/>
+        </w:rPr>
+        <w:t>Vendor Neutral Archiving Systems</w:t>
+      </w:r>
+      <w:r>
+        <w:rPr>
+          <w:sz w:val="20"/>
+          <w:szCs w:val="20"/>
+        </w:rPr>
+        <w:t xml:space="preserve"> (VNA)</w:t>
+      </w:r>
+      <w:r>
+        <w:rPr>
+          <w:sz w:val="20"/>
+          <w:szCs w:val="20"/>
+        </w:rPr>
+        <w:t>, PACS viewing station</w:t>
+      </w:r>
+      <w:r>
+        <w:rPr>
+          <w:sz w:val="20"/>
+          <w:szCs w:val="20"/>
+        </w:rPr>
+        <w:t xml:space="preserve"> and </w:t>
+      </w:r>
+      <w:r>
+        <w:rPr>
+          <w:sz w:val="20"/>
+          <w:szCs w:val="20"/>
+        </w:rPr>
+        <w:t>associated utilities</w:t>
+      </w:r>
+      <w:r>
+        <w:rPr>
+          <w:sz w:val="20"/>
+          <w:szCs w:val="20"/>
+        </w:rPr>
+        <w:t xml:space="preserve"> </w:t>
+      </w:r>
+      <w:r>
+        <w:rPr>
+          <w:sz w:val="20"/>
+          <w:szCs w:val="20"/>
+        </w:rPr>
+        <w:t>using Java and Oracle</w:t>
       </w:r>
       <w:r>
         <w:rPr>
@@ -1254,6 +1228,49 @@
           <w:szCs w:val="20"/>
         </w:rPr>
         <w:t xml:space="preserve">. </w:t>
+      </w:r>
+      <w:r>
+        <w:rPr>
+          <w:sz w:val="20"/>
+          <w:szCs w:val="20"/>
+        </w:rPr>
+        <w:t xml:space="preserve">Responsibilities </w:t>
+      </w:r>
+      <w:r>
+        <w:rPr>
+          <w:sz w:val="20"/>
+          <w:szCs w:val="20"/>
+        </w:rPr>
+        <w:t>include</w:t>
+      </w:r>
+      <w:r>
+        <w:rPr>
+          <w:sz w:val="20"/>
+          <w:szCs w:val="20"/>
+        </w:rPr>
+        <w:t xml:space="preserve"> developing specifications and design</w:t>
+      </w:r>
+      <w:r>
+        <w:rPr>
+          <w:sz w:val="20"/>
+          <w:szCs w:val="20"/>
+        </w:rPr>
+        <w:t>s</w:t>
+      </w:r>
+      <w:r>
+        <w:rPr>
+          <w:sz w:val="20"/>
+          <w:szCs w:val="20"/>
+        </w:rPr>
+        <w:t xml:space="preserve"> for the various products, coding and implementing the design and verifying and validating the implementation.</w:t>
+      </w:r>
+      <w:r>
+        <w:rPr>
+          <w:b/>
+          <w:sz w:val="20"/>
+          <w:szCs w:val="20"/>
+        </w:rPr>
+        <w:t xml:space="preserve"> </w:t>
       </w:r>
     </w:p>
     <w:p>
@@ -1274,7 +1291,42 @@
           <w:sz w:val="20"/>
           <w:szCs w:val="20"/>
         </w:rPr>
-        <w:t>Assisted in building and creating release packages.</w:t>
+        <w:t xml:space="preserve">Worked on storing </w:t>
+      </w:r>
+      <w:r>
+        <w:rPr>
+          <w:sz w:val="20"/>
+          <w:szCs w:val="20"/>
+        </w:rPr>
+        <w:t xml:space="preserve">and retrieving of </w:t>
+      </w:r>
+      <w:r>
+        <w:rPr>
+          <w:sz w:val="20"/>
+          <w:szCs w:val="20"/>
+        </w:rPr>
+        <w:t>compress</w:t>
+      </w:r>
+      <w:r>
+        <w:rPr>
+          <w:sz w:val="20"/>
+          <w:szCs w:val="20"/>
+        </w:rPr>
+        <w:t>ed and uncompressed DICOM images in different pixel format</w:t>
+      </w:r>
+      <w:r>
+        <w:rPr>
+          <w:sz w:val="20"/>
+          <w:szCs w:val="20"/>
+        </w:rPr>
+        <w:t xml:space="preserve"> using Aware Library</w:t>
+      </w:r>
+      <w:r>
+        <w:rPr>
+          <w:sz w:val="20"/>
+          <w:szCs w:val="20"/>
+        </w:rPr>
+        <w:t xml:space="preserve">. </w:t>
       </w:r>
     </w:p>
     <w:p>
@@ -1286,45 +1338,16 @@
         </w:numPr>
         <w:ind w:left="360" w:hanging="180"/>
         <w:rPr>
-          <w:b/>
-          <w:sz w:val="20"/>
-          <w:szCs w:val="20"/>
-        </w:rPr>
-      </w:pPr>
-      <w:r>
-        <w:rPr>
-          <w:sz w:val="20"/>
-          <w:szCs w:val="20"/>
-        </w:rPr>
-        <w:t>Worked on the “Honeycomb” project that intend</w:t>
-      </w:r>
-      <w:r>
-        <w:rPr>
-          <w:sz w:val="20"/>
-          <w:szCs w:val="20"/>
-        </w:rPr>
-        <w:t>s to connect various users and institutions across the country to the “Merge Cloud”</w:t>
-      </w:r>
-      <w:r>
-        <w:rPr>
-          <w:sz w:val="20"/>
-          <w:szCs w:val="20"/>
-        </w:rPr>
-        <w:t xml:space="preserve"> over the web</w:t>
-      </w:r>
-      <w:r>
-        <w:rPr>
-          <w:sz w:val="20"/>
-          <w:szCs w:val="20"/>
-        </w:rPr>
-        <w:t xml:space="preserve"> for the purpose of sharing medical images and objects for research and review</w:t>
-      </w:r>
-      <w:r>
-        <w:rPr>
-          <w:sz w:val="20"/>
-          <w:szCs w:val="20"/>
-        </w:rPr>
-        <w:t>.</w:t>
+          <w:sz w:val="20"/>
+          <w:szCs w:val="20"/>
+        </w:rPr>
+      </w:pPr>
+      <w:r>
+        <w:rPr>
+          <w:sz w:val="20"/>
+          <w:szCs w:val="20"/>
+        </w:rPr>
+        <w:t>Assisted in building and creating release packages.</w:t>
       </w:r>
     </w:p>
     <w:p>
@@ -1346,28 +1369,35 @@
           <w:sz w:val="20"/>
           <w:szCs w:val="20"/>
         </w:rPr>
-        <w:t>Implemented</w:t>
-      </w:r>
-      <w:r>
-        <w:rPr>
-          <w:sz w:val="20"/>
-          <w:szCs w:val="20"/>
-        </w:rPr>
-        <w:t xml:space="preserve"> C</w:t>
-      </w:r>
-      <w:r>
-        <w:rPr>
-          <w:sz w:val="20"/>
-          <w:szCs w:val="20"/>
-        </w:rPr>
-        <w:t>leversafe storage in a multi-tiered</w:t>
-      </w:r>
-      <w:r>
-        <w:rPr>
-          <w:sz w:val="20"/>
-          <w:szCs w:val="20"/>
-        </w:rPr>
-        <w:t xml:space="preserve"> long term image archive system.</w:t>
+        <w:t>Worked on the “Honeycomb” project that intend</w:t>
+      </w:r>
+      <w:r>
+        <w:rPr>
+          <w:sz w:val="20"/>
+          <w:szCs w:val="20"/>
+        </w:rPr>
+        <w:t>s to connect various users and institutions across the country to the “Merge Cloud”</w:t>
+      </w:r>
+      <w:r>
+        <w:rPr>
+          <w:sz w:val="20"/>
+          <w:szCs w:val="20"/>
+        </w:rPr>
+        <w:t xml:space="preserve"> over the web</w:t>
+      </w:r>
+      <w:r>
+        <w:rPr>
+          <w:sz w:val="20"/>
+          <w:szCs w:val="20"/>
+        </w:rPr>
+        <w:t xml:space="preserve"> for the purpose of sharing medical images and objects for research and review</w:t>
+      </w:r>
+      <w:r>
+        <w:rPr>
+          <w:sz w:val="20"/>
+          <w:szCs w:val="20"/>
+        </w:rPr>
+        <w:t>.</w:t>
       </w:r>
     </w:p>
     <w:p>
@@ -1389,120 +1419,44 @@
           <w:sz w:val="20"/>
           <w:szCs w:val="20"/>
         </w:rPr>
-        <w:t>Created bots for automated load testing various basic VNA functionalities using multi-threading.</w:t>
-      </w:r>
-    </w:p>
-    <w:p>
-      <w:pPr>
-        <w:rPr>
-          <w:b/>
-          <w:sz w:val="20"/>
-          <w:szCs w:val="20"/>
-        </w:rPr>
-      </w:pPr>
-    </w:p>
-    <w:p>
-      <w:pPr>
-        <w:tabs>
-          <w:tab w:val="left" w:pos="8640"/>
-        </w:tabs>
-        <w:ind w:left="180"/>
-        <w:rPr>
-          <w:b/>
-          <w:sz w:val="20"/>
-          <w:szCs w:val="20"/>
-        </w:rPr>
-      </w:pPr>
-      <w:r>
-        <w:rPr>
-          <w:b/>
-          <w:sz w:val="20"/>
-          <w:szCs w:val="20"/>
-        </w:rPr>
-        <w:t>Epic Systems Corporation, Madison, WI</w:t>
-      </w:r>
-      <w:r>
-        <w:rPr>
-          <w:b/>
-          <w:sz w:val="20"/>
-          <w:szCs w:val="20"/>
-        </w:rPr>
-        <w:tab/>
-        <w:t>Jul</w:t>
-      </w:r>
-      <w:r>
-        <w:rPr>
-          <w:b/>
+        <w:t>Implemented</w:t>
+      </w:r>
+      <w:r>
+        <w:rPr>
           <w:sz w:val="20"/>
           <w:szCs w:val="20"/>
         </w:rPr>
         <w:t xml:space="preserve"> </w:t>
       </w:r>
-      <w:r>
-        <w:rPr>
-          <w:b/>
-          <w:sz w:val="20"/>
-          <w:szCs w:val="20"/>
-        </w:rPr>
-        <w:t>20</w:t>
-      </w:r>
-      <w:r>
-        <w:rPr>
-          <w:b/>
-          <w:sz w:val="20"/>
-          <w:szCs w:val="20"/>
-        </w:rPr>
-        <w:t xml:space="preserve">09 </w:t>
-      </w:r>
-      <w:r>
-        <w:rPr>
-          <w:b/>
-          <w:sz w:val="20"/>
-          <w:szCs w:val="20"/>
-        </w:rPr>
-        <w:t xml:space="preserve">– </w:t>
-      </w:r>
-      <w:r>
-        <w:rPr>
-          <w:b/>
-          <w:sz w:val="20"/>
-          <w:szCs w:val="20"/>
-        </w:rPr>
-        <w:t xml:space="preserve">Aug </w:t>
-      </w:r>
-      <w:r>
-        <w:rPr>
-          <w:b/>
-          <w:sz w:val="20"/>
-          <w:szCs w:val="20"/>
-        </w:rPr>
-        <w:t>20</w:t>
-      </w:r>
-      <w:r>
-        <w:rPr>
-          <w:b/>
-          <w:sz w:val="20"/>
-          <w:szCs w:val="20"/>
-        </w:rPr>
-        <w:t>11</w:t>
-      </w:r>
-    </w:p>
-    <w:p>
-      <w:pPr>
-        <w:ind w:left="180"/>
-        <w:rPr>
-          <w:i/>
-          <w:sz w:val="20"/>
-          <w:szCs w:val="20"/>
-        </w:rPr>
-      </w:pPr>
-      <w:r>
-        <w:rPr>
-          <w:i/>
-          <w:sz w:val="20"/>
-          <w:szCs w:val="20"/>
-        </w:rPr>
-        <w:t>Software Developer (R&amp;D)</w:t>
+      <w:proofErr w:type="spellStart"/>
+      <w:r>
+        <w:rPr>
+          <w:sz w:val="20"/>
+          <w:szCs w:val="20"/>
+        </w:rPr>
+        <w:t>C</w:t>
+      </w:r>
+      <w:r>
+        <w:rPr>
+          <w:sz w:val="20"/>
+          <w:szCs w:val="20"/>
+        </w:rPr>
+        <w:t>leversafe</w:t>
+      </w:r>
+      <w:proofErr w:type="spellEnd"/>
+      <w:r>
+        <w:rPr>
+          <w:sz w:val="20"/>
+          <w:szCs w:val="20"/>
+        </w:rPr>
+        <w:t xml:space="preserve"> storage in a multi-tiered</w:t>
+      </w:r>
+      <w:r>
+        <w:rPr>
+          <w:sz w:val="20"/>
+          <w:szCs w:val="20"/>
+        </w:rPr>
+        <w:t xml:space="preserve"> long term image archive system.</w:t>
       </w:r>
     </w:p>
     <w:p>
@@ -1514,30 +1468,130 @@
         </w:numPr>
         <w:ind w:left="360" w:hanging="180"/>
         <w:rPr>
-          <w:sz w:val="20"/>
-          <w:szCs w:val="20"/>
-        </w:rPr>
-      </w:pPr>
-      <w:r>
-        <w:rPr>
-          <w:sz w:val="20"/>
-          <w:szCs w:val="20"/>
-        </w:rPr>
-        <w:t>Part of a small team responsible for the maintenance, and support of high performance, safety critical data processing applications and tools in VB</w:t>
-      </w:r>
-      <w:r>
-        <w:rPr>
-          <w:sz w:val="20"/>
-          <w:szCs w:val="20"/>
-        </w:rPr>
-        <w:t>6</w:t>
-      </w:r>
-      <w:r>
-        <w:rPr>
-          <w:sz w:val="20"/>
-          <w:szCs w:val="20"/>
-        </w:rPr>
-        <w:t xml:space="preserve"> for Electronic Medical Records (EMR) systems. Responsibilities included consultation and analysis of needs, systems analysis, design, programs analysis, programming, QA, debugging, documentation.</w:t>
+          <w:b/>
+          <w:sz w:val="20"/>
+          <w:szCs w:val="20"/>
+        </w:rPr>
+      </w:pPr>
+      <w:r>
+        <w:rPr>
+          <w:sz w:val="20"/>
+          <w:szCs w:val="20"/>
+        </w:rPr>
+        <w:t>Created bots for automated load testing various basic VNA functionalities using multi-threading.</w:t>
+      </w:r>
+    </w:p>
+    <w:p>
+      <w:pPr>
+        <w:rPr>
+          <w:b/>
+          <w:sz w:val="20"/>
+          <w:szCs w:val="20"/>
+        </w:rPr>
+      </w:pPr>
+    </w:p>
+    <w:p>
+      <w:pPr>
+        <w:tabs>
+          <w:tab w:val="left" w:pos="8640"/>
+        </w:tabs>
+        <w:ind w:left="180"/>
+        <w:rPr>
+          <w:b/>
+          <w:sz w:val="20"/>
+          <w:szCs w:val="20"/>
+        </w:rPr>
+      </w:pPr>
+      <w:r>
+        <w:rPr>
+          <w:b/>
+          <w:sz w:val="20"/>
+          <w:szCs w:val="20"/>
+        </w:rPr>
+        <w:t>Epic Systems Corporation, Madison, WI</w:t>
+      </w:r>
+      <w:r>
+        <w:rPr>
+          <w:b/>
+          <w:sz w:val="20"/>
+          <w:szCs w:val="20"/>
+        </w:rPr>
+        <w:tab/>
+        <w:t>Jul</w:t>
+      </w:r>
+      <w:r>
+        <w:rPr>
+          <w:b/>
+          <w:sz w:val="20"/>
+          <w:szCs w:val="20"/>
+        </w:rPr>
+        <w:t xml:space="preserve"> </w:t>
+      </w:r>
+      <w:r>
+        <w:rPr>
+          <w:b/>
+          <w:sz w:val="20"/>
+          <w:szCs w:val="20"/>
+        </w:rPr>
+        <w:t>20</w:t>
+      </w:r>
+      <w:r>
+        <w:rPr>
+          <w:b/>
+          <w:sz w:val="20"/>
+          <w:szCs w:val="20"/>
+        </w:rPr>
+        <w:t xml:space="preserve">09 </w:t>
+      </w:r>
+      <w:r>
+        <w:rPr>
+          <w:b/>
+          <w:sz w:val="20"/>
+          <w:szCs w:val="20"/>
+        </w:rPr>
+        <w:t xml:space="preserve">– </w:t>
+      </w:r>
+      <w:r>
+        <w:rPr>
+          <w:b/>
+          <w:sz w:val="20"/>
+          <w:szCs w:val="20"/>
+        </w:rPr>
+        <w:t xml:space="preserve">Aug </w:t>
+      </w:r>
+      <w:r>
+        <w:rPr>
+          <w:b/>
+          <w:sz w:val="20"/>
+          <w:szCs w:val="20"/>
+        </w:rPr>
+        <w:t>20</w:t>
+      </w:r>
+      <w:r>
+        <w:rPr>
+          <w:b/>
+          <w:sz w:val="20"/>
+          <w:szCs w:val="20"/>
+        </w:rPr>
+        <w:t>11</w:t>
+      </w:r>
+    </w:p>
+    <w:p>
+      <w:pPr>
+        <w:ind w:left="180"/>
+        <w:rPr>
+          <w:i/>
+          <w:sz w:val="20"/>
+          <w:szCs w:val="20"/>
+        </w:rPr>
+      </w:pPr>
+      <w:r>
+        <w:rPr>
+          <w:i/>
+          <w:sz w:val="20"/>
+          <w:szCs w:val="20"/>
+        </w:rPr>
+        <w:t>Software Developer (R&amp;D)</w:t>
       </w:r>
     </w:p>
     <w:p>
@@ -1558,7 +1612,21 @@
           <w:sz w:val="20"/>
           <w:szCs w:val="20"/>
         </w:rPr>
-        <w:t xml:space="preserve">Supported end users with software installs and provided technical customer assistance. </w:t>
+        <w:t>Part of a small team responsible for the maintenance, and support of high performance, safety critical data processing applications and tools in VB</w:t>
+      </w:r>
+      <w:r>
+        <w:rPr>
+          <w:sz w:val="20"/>
+          <w:szCs w:val="20"/>
+        </w:rPr>
+        <w:t>6</w:t>
+      </w:r>
+      <w:r>
+        <w:rPr>
+          <w:sz w:val="20"/>
+          <w:szCs w:val="20"/>
+        </w:rPr>
+        <w:t xml:space="preserve"> for Electronic Medical Records (EMR) systems. Responsibilities included consultation and analysis of needs, systems analysis, design, programs analysis, programming, QA, debugging, documentation.</w:t>
       </w:r>
     </w:p>
     <w:p>
@@ -1579,7 +1647,7 @@
           <w:sz w:val="20"/>
           <w:szCs w:val="20"/>
         </w:rPr>
-        <w:t xml:space="preserve">Created automated product functionalities to send test results and reminder letters. Designed and implemented new data structures </w:t>
+        <w:t xml:space="preserve">Supported end users with software installs and provided technical customer assistance. </w:t>
       </w:r>
     </w:p>
     <w:p>
@@ -1600,7 +1668,7 @@
           <w:sz w:val="20"/>
           <w:szCs w:val="20"/>
         </w:rPr>
-        <w:t>Optimized product features intended to improve mammography coordinator and administrator workflows.</w:t>
+        <w:t xml:space="preserve">Created automated product functionalities to send test results and reminder letters. Designed and implemented new data structures </w:t>
       </w:r>
     </w:p>
     <w:p>
@@ -1621,7 +1689,7 @@
           <w:sz w:val="20"/>
           <w:szCs w:val="20"/>
         </w:rPr>
-        <w:t>Worked on drawing tools enhancements intended to improve mammography technologists and radiologist workflows.</w:t>
+        <w:t>Optimized product features intended to improve mammography coordinator and administrator workflows.</w:t>
       </w:r>
     </w:p>
     <w:p>
@@ -1642,7 +1710,7 @@
           <w:sz w:val="20"/>
           <w:szCs w:val="20"/>
         </w:rPr>
-        <w:t>Tested workflows, analyzed the code and made suggestions to improve the performance of the radiology module (Radiant).</w:t>
+        <w:t>Worked on drawing tools enhancements intended to improve mammography technologists and radiologist workflows.</w:t>
       </w:r>
     </w:p>
     <w:p>
@@ -1663,7 +1731,7 @@
           <w:sz w:val="20"/>
           <w:szCs w:val="20"/>
         </w:rPr>
-        <w:t>Researched, modified and developed new graphical user interfaces.</w:t>
+        <w:t>Tested workflows, analyzed the code and made suggestions to improve the performance of the radiology module (Radiant).</w:t>
       </w:r>
     </w:p>
     <w:p>
@@ -1684,7 +1752,7 @@
           <w:sz w:val="20"/>
           <w:szCs w:val="20"/>
         </w:rPr>
-        <w:t>Worked on different printing projects related to mammography.</w:t>
+        <w:t>Researched, modified and developed new graphical user interfaces.</w:t>
       </w:r>
     </w:p>
     <w:p>
@@ -1705,6 +1773,27 @@
           <w:sz w:val="20"/>
           <w:szCs w:val="20"/>
         </w:rPr>
+        <w:t>Worked on different printing projects related to mammography.</w:t>
+      </w:r>
+    </w:p>
+    <w:p>
+      <w:pPr>
+        <w:pStyle w:val="ListParagraph"/>
+        <w:numPr>
+          <w:ilvl w:val="0"/>
+          <w:numId w:val="2"/>
+        </w:numPr>
+        <w:ind w:left="360" w:hanging="180"/>
+        <w:rPr>
+          <w:sz w:val="20"/>
+          <w:szCs w:val="20"/>
+        </w:rPr>
+      </w:pPr>
+      <w:r>
+        <w:rPr>
+          <w:sz w:val="20"/>
+          <w:szCs w:val="20"/>
+        </w:rPr>
         <w:t>Conducted on-site visits to understand the US healthcare system and implementation of EMR.</w:t>
       </w:r>
     </w:p>
@@ -1882,22 +1971,6 @@
     </w:p>
     <w:p>
       <w:pPr>
-        <w:rPr>
-          <w:sz w:val="16"/>
-          <w:szCs w:val="16"/>
-        </w:rPr>
-      </w:pPr>
-    </w:p>
-    <w:p>
-      <w:pPr>
-        <w:rPr>
-          <w:sz w:val="16"/>
-          <w:szCs w:val="16"/>
-        </w:rPr>
-      </w:pPr>
-    </w:p>
-    <w:p>
-      <w:pPr>
         <w:tabs>
           <w:tab w:val="left" w:pos="8640"/>
         </w:tabs>
@@ -2636,7 +2709,7 @@
           <w:sz w:val="20"/>
           <w:szCs w:val="20"/>
         </w:rPr>
-        <w:t xml:space="preserve">Complete Xaverian </w:t>
+        <w:t>Complete Xaverian</w:t>
       </w:r>
       <w:r>
         <w:rPr>
@@ -4173,7 +4246,7 @@
 </file>
 
 <file path=customXml/itemProps1.xml><?xml version="1.0" encoding="utf-8"?>
-<ds:datastoreItem xmlns:ds="http://schemas.openxmlformats.org/officeDocument/2006/customXml" ds:itemID="{C3624865-D4D3-4E79-8129-983075824473}">
+<ds:datastoreItem xmlns:ds="http://schemas.openxmlformats.org/officeDocument/2006/customXml" ds:itemID="{0A0C2797-5527-418F-8953-A5305A940B23}">
   <ds:schemaRefs>
     <ds:schemaRef ds:uri="http://schemas.openxmlformats.org/officeDocument/2006/bibliography"/>
   </ds:schemaRefs>

</xml_diff>